<commit_message>
Introduction et architecture du site
</commit_message>
<xml_diff>
--- a/Comte-rendu-projet-programmation-web.docx
+++ b/Comte-rendu-projet-programmation-web.docx
@@ -1,6 +1,6 @@
 
 <file path=word/document.xml><?xml version="1.0" encoding="utf-8"?>
-<w:document xmlns:wpc="http://schemas.microsoft.com/office/word/2010/wordprocessingCanvas" xmlns:cx="http://schemas.microsoft.com/office/drawing/2014/chartex" xmlns:cx1="http://schemas.microsoft.com/office/drawing/2015/9/8/chartex" xmlns:cx2="http://schemas.microsoft.com/office/drawing/2015/10/21/chartex" xmlns:cx3="http://schemas.microsoft.com/office/drawing/2016/5/9/chartex" xmlns:cx4="http://schemas.microsoft.com/office/drawing/2016/5/10/chartex" xmlns:cx5="http://schemas.microsoft.com/office/drawing/2016/5/11/chartex" xmlns:cx6="http://schemas.microsoft.com/office/drawing/2016/5/12/chartex" xmlns:cx7="http://schemas.microsoft.com/office/drawing/2016/5/13/chartex" xmlns:cx8="http://schemas.microsoft.com/office/drawing/2016/5/14/chartex" xmlns:mc="http://schemas.openxmlformats.org/markup-compatibility/2006" xmlns:aink="http://schemas.microsoft.com/office/drawing/2016/ink" xmlns:am3d="http://schemas.microsoft.com/office/drawing/2017/model3d" xmlns:o="urn:schemas-microsoft-com:office:office" xmlns:r="http://schemas.openxmlformats.org/officeDocument/2006/relationships" xmlns:m="http://schemas.openxmlformats.org/officeDocument/2006/math" xmlns:v="urn:schemas-microsoft-com:vml" xmlns:wp14="http://schemas.microsoft.com/office/word/2010/wordprocessingDrawing" xmlns:wp="http://schemas.openxmlformats.org/drawingml/2006/wordprocessingDrawing" xmlns:w10="urn:schemas-microsoft-com:office:word" xmlns:w="http://schemas.openxmlformats.org/wordprocessingml/2006/main" xmlns:w14="http://schemas.microsoft.com/office/word/2010/wordml" xmlns:w15="http://schemas.microsoft.com/office/word/2012/wordml" xmlns:w16cex="http://schemas.microsoft.com/office/word/2018/wordml/cex" xmlns:w16cid="http://schemas.microsoft.com/office/word/2016/wordml/cid" xmlns:w16="http://schemas.microsoft.com/office/word/2018/wordml" xmlns:w16sdtdh="http://schemas.microsoft.com/office/word/2020/wordml/sdtdatahash" xmlns:w16se="http://schemas.microsoft.com/office/word/2015/wordml/symex" xmlns:wpg="http://schemas.microsoft.com/office/word/2010/wordprocessingGroup" xmlns:wpi="http://schemas.microsoft.com/office/word/2010/wordprocessingInk" xmlns:wne="http://schemas.microsoft.com/office/word/2006/wordml" xmlns:wps="http://schemas.microsoft.com/office/word/2010/wordprocessingShape" mc:Ignorable="w14 w15 w16se w16cid w16 w16cex w16sdtdh wp14">
+<w:document xmlns:wpc="http://schemas.microsoft.com/office/word/2010/wordprocessingCanvas" xmlns:cx="http://schemas.microsoft.com/office/drawing/2014/chartex" xmlns:cx1="http://schemas.microsoft.com/office/drawing/2015/9/8/chartex" xmlns:cx2="http://schemas.microsoft.com/office/drawing/2015/10/21/chartex" xmlns:cx3="http://schemas.microsoft.com/office/drawing/2016/5/9/chartex" xmlns:cx4="http://schemas.microsoft.com/office/drawing/2016/5/10/chartex" xmlns:cx5="http://schemas.microsoft.com/office/drawing/2016/5/11/chartex" xmlns:cx6="http://schemas.microsoft.com/office/drawing/2016/5/12/chartex" xmlns:cx7="http://schemas.microsoft.com/office/drawing/2016/5/13/chartex" xmlns:cx8="http://schemas.microsoft.com/office/drawing/2016/5/14/chartex" xmlns:mc="http://schemas.openxmlformats.org/markup-compatibility/2006" xmlns:aink="http://schemas.microsoft.com/office/drawing/2016/ink" xmlns:am3d="http://schemas.microsoft.com/office/drawing/2017/model3d" xmlns:o="urn:schemas-microsoft-com:office:office" xmlns:r="http://schemas.openxmlformats.org/officeDocument/2006/relationships" xmlns:m="http://schemas.openxmlformats.org/officeDocument/2006/math" xmlns:v="urn:schemas-microsoft-com:vml" xmlns:wp14="http://schemas.microsoft.com/office/word/2010/wordprocessingDrawing" xmlns:wp="http://schemas.openxmlformats.org/drawingml/2006/wordprocessingDrawing" xmlns:w10="urn:schemas-microsoft-com:office:word" xmlns:w="http://schemas.openxmlformats.org/wordprocessingml/2006/main" xmlns:w14="http://schemas.microsoft.com/office/word/2010/wordml" xmlns:w15="http://schemas.microsoft.com/office/word/2012/wordml" xmlns:w16cex="http://schemas.microsoft.com/office/word/2018/wordml/cex" xmlns:w16cid="http://schemas.microsoft.com/office/word/2016/wordml/cid" xmlns:w16="http://schemas.microsoft.com/office/word/2018/wordml" xmlns:w16se="http://schemas.microsoft.com/office/word/2015/wordml/symex" xmlns:wpg="http://schemas.microsoft.com/office/word/2010/wordprocessingGroup" xmlns:wpi="http://schemas.microsoft.com/office/word/2010/wordprocessingInk" xmlns:wne="http://schemas.microsoft.com/office/word/2006/wordml" xmlns:wps="http://schemas.microsoft.com/office/word/2010/wordprocessingShape" mc:Ignorable="w14 w15 w16se w16cid w16 w16cex wp14">
   <w:body>
     <w:p>
       <w:r>
@@ -9,7 +9,13 @@
     </w:p>
     <w:p>
       <w:r>
-        <w:t>BOIDIN Benoit</w:t>
+        <w:t>BOIDIN Beno</w:t>
+      </w:r>
+      <w:r>
+        <w:t>î</w:t>
+      </w:r>
+      <w:r>
+        <w:t>t</w:t>
       </w:r>
     </w:p>
     <w:p/>
@@ -567,34 +573,56 @@
       </w:pPr>
       <w:bookmarkStart w:id="0" w:name="_Toc71369882"/>
       <w:r>
-        <w:lastRenderedPageBreak/>
         <w:t>Introduction</w:t>
       </w:r>
       <w:bookmarkEnd w:id="0"/>
     </w:p>
     <w:p>
-      <w:pPr>
-        <w:ind w:firstLine="708"/>
-      </w:pPr>
-      <w:r>
-        <w:t>En commençant ce projet, notre première réflexion a été de chercher une idée de site web qui pourrait réellement utile par la suite, même après le rendu final de celui-ci. Etant tous deux passionnés d’escalade, nous avons alors eu l’idée de recenser les principaux sites de la région Auvergne-Rhône-Alpes. En effet, une problématique que nous rencontrons régulièrement, ainsi que nos autres amis grimpeurs, est de réussir à choisir le site d’escalade sur lequel nous allons grimper lorsque nous essayons d’organiser nos sorties.</w:t>
-      </w:r>
-      <w:r>
-        <w:t xml:space="preserve"> Ainsi, grâce à ce site web, nous pouvons avoir directement sous les yeux les principaux sites, avec leurs caractéristiques les plus importantes comme leur emplacement, leur nombre de voies, ou encore leur difficulté. De plus, tout utilisateur possédant un compte est en mesure de laisser un commentaire sur le site de son choix. </w:t>
-      </w:r>
-      <w:r>
-        <w:t xml:space="preserve">Cela nous permet ainsi de connaître les différents avis des grimpeurs si par exemple ils estiment que les cotations de niveaux son incorrectes, fournir des indications si l’entrée à certain site est compliquée ou alors simplement dire qu’aucun problème n’a été relevé et échanger leurs ressentis avec les autres. </w:t>
-      </w:r>
-    </w:p>
-    <w:p>
-      <w:pPr>
-        <w:ind w:firstLine="708"/>
-      </w:pPr>
-      <w:r>
-        <w:t>Ce projet nous a alors permis de mêler parfaitement notre passion avec nos compétences universitaires, et cela a été une réelle motivation qui nous a permis de le mener à bien.</w:t>
-      </w:r>
-    </w:p>
-    <w:p/>
+      <w:r>
+        <w:t>Pendant notre projet, nous avions pour but de créer un site web répertoriant les site</w:t>
+      </w:r>
+      <w:r>
+        <w:t>s</w:t>
+      </w:r>
+      <w:r>
+        <w:t xml:space="preserve"> d’escalade présent</w:t>
+      </w:r>
+      <w:r>
+        <w:t>s</w:t>
+      </w:r>
+      <w:r>
+        <w:t xml:space="preserve"> aux alentours de Lyon. </w:t>
+      </w:r>
+      <w:r>
+        <w:t xml:space="preserve">Les </w:t>
+      </w:r>
+      <w:r>
+        <w:t>internautes</w:t>
+      </w:r>
+      <w:r>
+        <w:t xml:space="preserve"> </w:t>
+      </w:r>
+      <w:r>
+        <w:t>peuvent</w:t>
+      </w:r>
+      <w:r>
+        <w:t xml:space="preserve"> alors</w:t>
+      </w:r>
+      <w:r>
+        <w:t>, depuis l’accueil,</w:t>
+      </w:r>
+      <w:r>
+        <w:t xml:space="preserve"> se rendre sur une page présentant les détails de la salle ou de la falaise, tels que le lieu, une photo, la difficulté des voies présentes ainsi que leur nombre, et enfin le type d’escalade, qui permet de connaitre le matériel à emporter. </w:t>
+      </w:r>
+    </w:p>
+    <w:p>
+      <w:r>
+        <w:t xml:space="preserve">Afin de rendre l’ensemble plus dynamique et communautaire, les utilisateurs ont la possibilité de s’inscrire, ce qui leur permet de </w:t>
+      </w:r>
+      <w:r>
+        <w:t xml:space="preserve">poster un commentaire, de le supprimer et de le modifier. </w:t>
+      </w:r>
+    </w:p>
     <w:p>
       <w:pPr>
         <w:pStyle w:val="Titre1"/>
@@ -607,42 +635,92 @@
         <w:rPr>
           <w:lang w:val="en-GB"/>
         </w:rPr>
-        <w:lastRenderedPageBreak/>
         <w:t>Architecture du site</w:t>
       </w:r>
       <w:bookmarkEnd w:id="1"/>
     </w:p>
     <w:p>
+      <w:r>
+        <w:t xml:space="preserve">Pendant toute la navigation, l’utilisateur a accès à un menu dynamique, qui s’adapte en fonction de la connexion pour proposer les options cohérentes, ainsi que le pied de page avec les mentions légales. </w:t>
+      </w:r>
+    </w:p>
+    <w:p>
+      <w:r>
+        <w:t xml:space="preserve">Nous avons utilisé, pour la forme de notre projet, un template CSS qui donne un aspect professionnel au site. </w:t>
+      </w:r>
+    </w:p>
+    <w:p>
+      <w:r>
+        <w:t xml:space="preserve">Le site </w:t>
+      </w:r>
+      <w:r>
+        <w:t xml:space="preserve">comprend tout d’abord </w:t>
+      </w:r>
+      <w:r>
+        <w:t>u</w:t>
+      </w:r>
+      <w:r>
+        <w:t>ne page d’accueil qui regroupe tous les sites répertoriés dans une grille, avec leurs images</w:t>
+      </w:r>
+      <w:r>
+        <w:t xml:space="preserve"> : </w:t>
+      </w:r>
+      <w:r>
+        <w:t>une requête permet de récupérer</w:t>
+      </w:r>
+      <w:r>
+        <w:t xml:space="preserve"> les noms et les photos pour les afficher grâce à un </w:t>
+      </w:r>
+      <w:r>
+        <w:t>modèle</w:t>
+      </w:r>
+      <w:r>
+        <w:t>.</w:t>
+      </w:r>
+      <w:r>
+        <w:t xml:space="preserve"> </w:t>
+      </w:r>
+    </w:p>
+    <w:p>
+      <w:r>
+        <w:t>Pour avoir plus de renseignements, l’utilisateur peu</w:t>
+      </w:r>
+      <w:r>
+        <w:t>t</w:t>
+      </w:r>
+      <w:r>
+        <w:t xml:space="preserve"> cliquer sur un site pour accéder à une page qui affiche des informations plus précises, ainsi que les commentaires des utilisateurs.</w:t>
+      </w:r>
+      <w:r>
+        <w:t xml:space="preserve"> </w:t>
+      </w:r>
+      <w:r>
+        <w:t xml:space="preserve">Les informations sont, de la même manière que dans la page d’accueil, requises dans la base de données. </w:t>
+      </w:r>
+      <w:r>
+        <w:t xml:space="preserve">Les commentaires peuvent être ajoutés par les utilisateurs à conditions qu’ils soient connectés. La personne à l’origine d’un commentaire peut également le supprimer ou e modifier, depuis un formulaire en bas de la page d’informations. </w:t>
+      </w:r>
+    </w:p>
+    <w:p>
+      <w:r>
+        <w:t xml:space="preserve">Deux pages permettent respectivement la connexion et l’inscription. L’utilisateur doit renseigner un pseudonyme et un mot de passe pour avoir accès aux fonctions disponibles aux membres. </w:t>
+      </w:r>
+    </w:p>
+    <w:p>
       <w:pPr>
         <w:pStyle w:val="Titre1"/>
-        <w:rPr>
-          <w:lang w:val="en-GB"/>
-        </w:rPr>
       </w:pPr>
       <w:bookmarkStart w:id="2" w:name="_Toc71369884"/>
-      <w:proofErr w:type="spellStart"/>
-      <w:r>
-        <w:rPr>
-          <w:lang w:val="en-GB"/>
-        </w:rPr>
-        <w:t>Schéma</w:t>
-      </w:r>
-      <w:proofErr w:type="spellEnd"/>
-      <w:r>
-        <w:rPr>
-          <w:lang w:val="en-GB"/>
-        </w:rPr>
-        <w:t xml:space="preserve"> conceptual de la base de </w:t>
-      </w:r>
-      <w:proofErr w:type="spellStart"/>
-      <w:r>
-        <w:rPr>
-          <w:lang w:val="en-GB"/>
-        </w:rPr>
-        <w:t>données</w:t>
+      <w:r>
+        <w:t>Schéma conceptu</w:t>
+      </w:r>
+      <w:r>
+        <w:t>e</w:t>
+      </w:r>
+      <w:r>
+        <w:t>l de la base de données</w:t>
       </w:r>
       <w:bookmarkEnd w:id="2"/>
-      <w:proofErr w:type="spellEnd"/>
     </w:p>
     <w:p>
       <w:pPr>
@@ -721,29 +799,13 @@
           </wp:anchor>
         </w:drawing>
       </w:r>
-      <w:proofErr w:type="spellStart"/>
       <w:r>
         <w:rPr>
           <w:lang w:val="en-GB"/>
         </w:rPr>
-        <w:t>Modèle</w:t>
-      </w:r>
-      <w:proofErr w:type="spellEnd"/>
-      <w:r>
-        <w:rPr>
-          <w:lang w:val="en-GB"/>
-        </w:rPr>
-        <w:t xml:space="preserve"> </w:t>
-      </w:r>
-      <w:proofErr w:type="spellStart"/>
-      <w:r>
-        <w:rPr>
-          <w:lang w:val="en-GB"/>
-        </w:rPr>
-        <w:t>conceptuel</w:t>
+        <w:t>Modèle conceptuel</w:t>
       </w:r>
       <w:bookmarkEnd w:id="3"/>
-      <w:proofErr w:type="spellEnd"/>
     </w:p>
     <w:p>
       <w:pPr>
@@ -760,29 +822,73 @@
         </w:rPr>
       </w:pPr>
       <w:bookmarkStart w:id="4" w:name="_Toc71369886"/>
-      <w:proofErr w:type="spellStart"/>
       <w:r>
         <w:rPr>
           <w:lang w:val="en-GB"/>
         </w:rPr>
-        <w:t>Modèle</w:t>
-      </w:r>
-      <w:proofErr w:type="spellEnd"/>
+        <w:t>Modèle logique</w:t>
+      </w:r>
+      <w:bookmarkEnd w:id="4"/>
+    </w:p>
+    <w:p>
+      <w:pPr>
+        <w:tabs>
+          <w:tab w:val="left" w:pos="5560"/>
+        </w:tabs>
+        <w:jc w:val="left"/>
+      </w:pPr>
+      <w:r>
+        <w:t>Site (</w:t>
+      </w:r>
       <w:r>
         <w:rPr>
-          <w:lang w:val="en-GB"/>
+          <w:u w:val="single"/>
         </w:rPr>
-        <w:t xml:space="preserve"> </w:t>
-      </w:r>
-      <w:proofErr w:type="spellStart"/>
+        <w:t>Idsite</w:t>
+      </w:r>
+      <w:r>
+        <w:t>, Nomsite, Localisation, Niveau, Nbvoies, Image, #Idtype)</w:t>
+      </w:r>
+    </w:p>
+    <w:p>
+      <w:pPr>
+        <w:tabs>
+          <w:tab w:val="left" w:pos="5560"/>
+        </w:tabs>
+        <w:jc w:val="left"/>
+      </w:pPr>
+      <w:r>
+        <w:t>Type (</w:t>
+      </w:r>
       <w:r>
         <w:rPr>
-          <w:lang w:val="en-GB"/>
+          <w:u w:val="single"/>
         </w:rPr>
-        <w:t>logique</w:t>
-      </w:r>
-      <w:bookmarkEnd w:id="4"/>
-      <w:proofErr w:type="spellEnd"/>
+        <w:t>Idtype</w:t>
+      </w:r>
+      <w:r>
+        <w:t>, Nomtype)</w:t>
+      </w:r>
+    </w:p>
+    <w:p>
+      <w:pPr>
+        <w:tabs>
+          <w:tab w:val="left" w:pos="5560"/>
+        </w:tabs>
+        <w:jc w:val="left"/>
+      </w:pPr>
+      <w:r>
+        <w:t>Message (</w:t>
+      </w:r>
+      <w:r>
+        <w:rPr>
+          <w:u w:val="single"/>
+        </w:rPr>
+        <w:t>Idmessage</w:t>
+      </w:r>
+      <w:r>
+        <w:t>, Date, Contenu, #Idgrimpeur, #Idsite)</w:t>
+      </w:r>
     </w:p>
     <w:p>
       <w:pPr>
@@ -798,20 +904,20 @@
         <w:rPr>
           <w:lang w:val="en-GB"/>
         </w:rPr>
-        <w:t>Site (</w:t>
+        <w:t>Grimpeur (</w:t>
       </w:r>
       <w:r>
         <w:rPr>
           <w:u w:val="single"/>
           <w:lang w:val="en-GB"/>
         </w:rPr>
-        <w:t>Idsite</w:t>
+        <w:t>Idgrimpeur</w:t>
       </w:r>
       <w:r>
         <w:rPr>
           <w:lang w:val="en-GB"/>
         </w:rPr>
-        <w:t>, Nomsite, Localisation, Niveau, Nbvoies, Image, #Idtype)</w:t>
+        <w:t>, Login, Passwd)</w:t>
       </w:r>
     </w:p>
     <w:p>
@@ -824,86 +930,16 @@
           <w:lang w:val="en-GB"/>
         </w:rPr>
       </w:pPr>
-      <w:r>
-        <w:rPr>
-          <w:lang w:val="en-GB"/>
-        </w:rPr>
-        <w:t>Type (</w:t>
-      </w:r>
-      <w:r>
-        <w:rPr>
-          <w:u w:val="single"/>
-          <w:lang w:val="en-GB"/>
-        </w:rPr>
-        <w:t>Idtype</w:t>
-      </w:r>
-      <w:r>
-        <w:rPr>
-          <w:lang w:val="en-GB"/>
-        </w:rPr>
-        <w:t>, Nomtype)</w:t>
-      </w:r>
-    </w:p>
-    <w:p>
-      <w:pPr>
-        <w:tabs>
-          <w:tab w:val="left" w:pos="5560"/>
-        </w:tabs>
-        <w:jc w:val="left"/>
-        <w:rPr>
-          <w:lang w:val="en-GB"/>
-        </w:rPr>
-      </w:pPr>
-      <w:r>
-        <w:rPr>
-          <w:lang w:val="en-GB"/>
-        </w:rPr>
-        <w:t>Message (</w:t>
-      </w:r>
-      <w:r>
-        <w:rPr>
-          <w:u w:val="single"/>
-          <w:lang w:val="en-GB"/>
-        </w:rPr>
-        <w:t>Idmessage</w:t>
-      </w:r>
-      <w:r>
-        <w:rPr>
-          <w:lang w:val="en-GB"/>
-        </w:rPr>
-        <w:t>, Date, Contenu, #Idgrimpeur, #Idsite)</w:t>
-      </w:r>
-    </w:p>
-    <w:p>
-      <w:pPr>
-        <w:tabs>
-          <w:tab w:val="left" w:pos="5560"/>
-        </w:tabs>
-        <w:jc w:val="left"/>
-        <w:rPr>
-          <w:lang w:val="en-GB"/>
-        </w:rPr>
-      </w:pPr>
-      <w:r>
-        <w:rPr>
-          <w:lang w:val="en-GB"/>
-        </w:rPr>
-        <w:t>Grimpeur (</w:t>
-      </w:r>
-      <w:r>
-        <w:rPr>
-          <w:u w:val="single"/>
-          <w:lang w:val="en-GB"/>
-        </w:rPr>
-        <w:t>Idgrimpeur</w:t>
-      </w:r>
-      <w:r>
-        <w:rPr>
-          <w:lang w:val="en-GB"/>
-        </w:rPr>
-        <w:t>, Login, Passwd)</w:t>
-      </w:r>
-    </w:p>
+    </w:p>
+    <w:p>
+      <w:pPr>
+        <w:pStyle w:val="Titre1"/>
+      </w:pPr>
+      <w:r>
+        <w:t>Méthodes et algorithmes significatifs</w:t>
+      </w:r>
+    </w:p>
+    <w:p/>
     <w:sectPr>
       <w:footerReference w:type="default" r:id="rId9"/>
       <w:pgSz w:w="11906" w:h="16838"/>
@@ -916,7 +952,7 @@
 </file>
 
 <file path=word/endnotes.xml><?xml version="1.0" encoding="utf-8"?>
-<w:endnotes xmlns:wpc="http://schemas.microsoft.com/office/word/2010/wordprocessingCanvas" xmlns:cx="http://schemas.microsoft.com/office/drawing/2014/chartex" xmlns:cx1="http://schemas.microsoft.com/office/drawing/2015/9/8/chartex" xmlns:cx2="http://schemas.microsoft.com/office/drawing/2015/10/21/chartex" xmlns:cx3="http://schemas.microsoft.com/office/drawing/2016/5/9/chartex" xmlns:cx4="http://schemas.microsoft.com/office/drawing/2016/5/10/chartex" xmlns:cx5="http://schemas.microsoft.com/office/drawing/2016/5/11/chartex" xmlns:cx6="http://schemas.microsoft.com/office/drawing/2016/5/12/chartex" xmlns:cx7="http://schemas.microsoft.com/office/drawing/2016/5/13/chartex" xmlns:cx8="http://schemas.microsoft.com/office/drawing/2016/5/14/chartex" xmlns:mc="http://schemas.openxmlformats.org/markup-compatibility/2006" xmlns:aink="http://schemas.microsoft.com/office/drawing/2016/ink" xmlns:am3d="http://schemas.microsoft.com/office/drawing/2017/model3d" xmlns:o="urn:schemas-microsoft-com:office:office" xmlns:r="http://schemas.openxmlformats.org/officeDocument/2006/relationships" xmlns:m="http://schemas.openxmlformats.org/officeDocument/2006/math" xmlns:v="urn:schemas-microsoft-com:vml" xmlns:wp14="http://schemas.microsoft.com/office/word/2010/wordprocessingDrawing" xmlns:wp="http://schemas.openxmlformats.org/drawingml/2006/wordprocessingDrawing" xmlns:w10="urn:schemas-microsoft-com:office:word" xmlns:w="http://schemas.openxmlformats.org/wordprocessingml/2006/main" xmlns:w14="http://schemas.microsoft.com/office/word/2010/wordml" xmlns:w15="http://schemas.microsoft.com/office/word/2012/wordml" xmlns:w16cex="http://schemas.microsoft.com/office/word/2018/wordml/cex" xmlns:w16cid="http://schemas.microsoft.com/office/word/2016/wordml/cid" xmlns:w16="http://schemas.microsoft.com/office/word/2018/wordml" xmlns:w16sdtdh="http://schemas.microsoft.com/office/word/2020/wordml/sdtdatahash" xmlns:w16se="http://schemas.microsoft.com/office/word/2015/wordml/symex" xmlns:wpg="http://schemas.microsoft.com/office/word/2010/wordprocessingGroup" xmlns:wpi="http://schemas.microsoft.com/office/word/2010/wordprocessingInk" xmlns:wne="http://schemas.microsoft.com/office/word/2006/wordml" xmlns:wps="http://schemas.microsoft.com/office/word/2010/wordprocessingShape" mc:Ignorable="w14 w15 w16se w16cid w16 w16cex w16sdtdh wp14">
+<w:endnotes xmlns:wpc="http://schemas.microsoft.com/office/word/2010/wordprocessingCanvas" xmlns:cx="http://schemas.microsoft.com/office/drawing/2014/chartex" xmlns:cx1="http://schemas.microsoft.com/office/drawing/2015/9/8/chartex" xmlns:cx2="http://schemas.microsoft.com/office/drawing/2015/10/21/chartex" xmlns:cx3="http://schemas.microsoft.com/office/drawing/2016/5/9/chartex" xmlns:cx4="http://schemas.microsoft.com/office/drawing/2016/5/10/chartex" xmlns:cx5="http://schemas.microsoft.com/office/drawing/2016/5/11/chartex" xmlns:cx6="http://schemas.microsoft.com/office/drawing/2016/5/12/chartex" xmlns:cx7="http://schemas.microsoft.com/office/drawing/2016/5/13/chartex" xmlns:cx8="http://schemas.microsoft.com/office/drawing/2016/5/14/chartex" xmlns:mc="http://schemas.openxmlformats.org/markup-compatibility/2006" xmlns:aink="http://schemas.microsoft.com/office/drawing/2016/ink" xmlns:am3d="http://schemas.microsoft.com/office/drawing/2017/model3d" xmlns:o="urn:schemas-microsoft-com:office:office" xmlns:r="http://schemas.openxmlformats.org/officeDocument/2006/relationships" xmlns:m="http://schemas.openxmlformats.org/officeDocument/2006/math" xmlns:v="urn:schemas-microsoft-com:vml" xmlns:wp14="http://schemas.microsoft.com/office/word/2010/wordprocessingDrawing" xmlns:wp="http://schemas.openxmlformats.org/drawingml/2006/wordprocessingDrawing" xmlns:w10="urn:schemas-microsoft-com:office:word" xmlns:w="http://schemas.openxmlformats.org/wordprocessingml/2006/main" xmlns:w14="http://schemas.microsoft.com/office/word/2010/wordml" xmlns:w15="http://schemas.microsoft.com/office/word/2012/wordml" xmlns:w16cex="http://schemas.microsoft.com/office/word/2018/wordml/cex" xmlns:w16cid="http://schemas.microsoft.com/office/word/2016/wordml/cid" xmlns:w16="http://schemas.microsoft.com/office/word/2018/wordml" xmlns:w16se="http://schemas.microsoft.com/office/word/2015/wordml/symex" xmlns:wpg="http://schemas.microsoft.com/office/word/2010/wordprocessingGroup" xmlns:wpi="http://schemas.microsoft.com/office/word/2010/wordprocessingInk" xmlns:wne="http://schemas.microsoft.com/office/word/2006/wordml" xmlns:wps="http://schemas.microsoft.com/office/word/2010/wordprocessingShape" mc:Ignorable="w14 w15 w16se w16cid w16 w16cex wp14">
   <w:endnote w:type="separator" w:id="-1">
     <w:p>
       <w:pPr>
@@ -941,7 +977,7 @@
 </file>
 
 <file path=word/footer1.xml><?xml version="1.0" encoding="utf-8"?>
-<w:ftr xmlns:wpc="http://schemas.microsoft.com/office/word/2010/wordprocessingCanvas" xmlns:cx="http://schemas.microsoft.com/office/drawing/2014/chartex" xmlns:cx1="http://schemas.microsoft.com/office/drawing/2015/9/8/chartex" xmlns:cx2="http://schemas.microsoft.com/office/drawing/2015/10/21/chartex" xmlns:cx3="http://schemas.microsoft.com/office/drawing/2016/5/9/chartex" xmlns:cx4="http://schemas.microsoft.com/office/drawing/2016/5/10/chartex" xmlns:cx5="http://schemas.microsoft.com/office/drawing/2016/5/11/chartex" xmlns:cx6="http://schemas.microsoft.com/office/drawing/2016/5/12/chartex" xmlns:cx7="http://schemas.microsoft.com/office/drawing/2016/5/13/chartex" xmlns:cx8="http://schemas.microsoft.com/office/drawing/2016/5/14/chartex" xmlns:mc="http://schemas.openxmlformats.org/markup-compatibility/2006" xmlns:aink="http://schemas.microsoft.com/office/drawing/2016/ink" xmlns:am3d="http://schemas.microsoft.com/office/drawing/2017/model3d" xmlns:o="urn:schemas-microsoft-com:office:office" xmlns:r="http://schemas.openxmlformats.org/officeDocument/2006/relationships" xmlns:m="http://schemas.openxmlformats.org/officeDocument/2006/math" xmlns:v="urn:schemas-microsoft-com:vml" xmlns:wp14="http://schemas.microsoft.com/office/word/2010/wordprocessingDrawing" xmlns:wp="http://schemas.openxmlformats.org/drawingml/2006/wordprocessingDrawing" xmlns:w10="urn:schemas-microsoft-com:office:word" xmlns:w="http://schemas.openxmlformats.org/wordprocessingml/2006/main" xmlns:w14="http://schemas.microsoft.com/office/word/2010/wordml" xmlns:w15="http://schemas.microsoft.com/office/word/2012/wordml" xmlns:w16cex="http://schemas.microsoft.com/office/word/2018/wordml/cex" xmlns:w16cid="http://schemas.microsoft.com/office/word/2016/wordml/cid" xmlns:w16="http://schemas.microsoft.com/office/word/2018/wordml" xmlns:w16sdtdh="http://schemas.microsoft.com/office/word/2020/wordml/sdtdatahash" xmlns:w16se="http://schemas.microsoft.com/office/word/2015/wordml/symex" xmlns:wpg="http://schemas.microsoft.com/office/word/2010/wordprocessingGroup" xmlns:wpi="http://schemas.microsoft.com/office/word/2010/wordprocessingInk" xmlns:wne="http://schemas.microsoft.com/office/word/2006/wordml" xmlns:wps="http://schemas.microsoft.com/office/word/2010/wordprocessingShape" mc:Ignorable="w14 w15 w16se w16cid w16 w16cex w16sdtdh wp14">
+<w:ftr xmlns:wpc="http://schemas.microsoft.com/office/word/2010/wordprocessingCanvas" xmlns:cx="http://schemas.microsoft.com/office/drawing/2014/chartex" xmlns:cx1="http://schemas.microsoft.com/office/drawing/2015/9/8/chartex" xmlns:cx2="http://schemas.microsoft.com/office/drawing/2015/10/21/chartex" xmlns:cx3="http://schemas.microsoft.com/office/drawing/2016/5/9/chartex" xmlns:cx4="http://schemas.microsoft.com/office/drawing/2016/5/10/chartex" xmlns:cx5="http://schemas.microsoft.com/office/drawing/2016/5/11/chartex" xmlns:cx6="http://schemas.microsoft.com/office/drawing/2016/5/12/chartex" xmlns:cx7="http://schemas.microsoft.com/office/drawing/2016/5/13/chartex" xmlns:cx8="http://schemas.microsoft.com/office/drawing/2016/5/14/chartex" xmlns:mc="http://schemas.openxmlformats.org/markup-compatibility/2006" xmlns:aink="http://schemas.microsoft.com/office/drawing/2016/ink" xmlns:am3d="http://schemas.microsoft.com/office/drawing/2017/model3d" xmlns:o="urn:schemas-microsoft-com:office:office" xmlns:r="http://schemas.openxmlformats.org/officeDocument/2006/relationships" xmlns:m="http://schemas.openxmlformats.org/officeDocument/2006/math" xmlns:v="urn:schemas-microsoft-com:vml" xmlns:wp14="http://schemas.microsoft.com/office/word/2010/wordprocessingDrawing" xmlns:wp="http://schemas.openxmlformats.org/drawingml/2006/wordprocessingDrawing" xmlns:w10="urn:schemas-microsoft-com:office:word" xmlns:w="http://schemas.openxmlformats.org/wordprocessingml/2006/main" xmlns:w14="http://schemas.microsoft.com/office/word/2010/wordml" xmlns:w15="http://schemas.microsoft.com/office/word/2012/wordml" xmlns:w16cex="http://schemas.microsoft.com/office/word/2018/wordml/cex" xmlns:w16cid="http://schemas.microsoft.com/office/word/2016/wordml/cid" xmlns:w16="http://schemas.microsoft.com/office/word/2018/wordml" xmlns:w16se="http://schemas.microsoft.com/office/word/2015/wordml/symex" xmlns:wpg="http://schemas.microsoft.com/office/word/2010/wordprocessingGroup" xmlns:wpi="http://schemas.microsoft.com/office/word/2010/wordprocessingInk" xmlns:wne="http://schemas.microsoft.com/office/word/2006/wordml" xmlns:wps="http://schemas.microsoft.com/office/word/2010/wordprocessingShape" mc:Ignorable="w14 w15 w16se w16cid w16 w16cex wp14">
   <w:sdt>
     <w:sdtPr>
       <w:id w:val="-1753272269"/>
@@ -984,7 +1020,7 @@
 </file>
 
 <file path=word/footnotes.xml><?xml version="1.0" encoding="utf-8"?>
-<w:footnotes xmlns:wpc="http://schemas.microsoft.com/office/word/2010/wordprocessingCanvas" xmlns:cx="http://schemas.microsoft.com/office/drawing/2014/chartex" xmlns:cx1="http://schemas.microsoft.com/office/drawing/2015/9/8/chartex" xmlns:cx2="http://schemas.microsoft.com/office/drawing/2015/10/21/chartex" xmlns:cx3="http://schemas.microsoft.com/office/drawing/2016/5/9/chartex" xmlns:cx4="http://schemas.microsoft.com/office/drawing/2016/5/10/chartex" xmlns:cx5="http://schemas.microsoft.com/office/drawing/2016/5/11/chartex" xmlns:cx6="http://schemas.microsoft.com/office/drawing/2016/5/12/chartex" xmlns:cx7="http://schemas.microsoft.com/office/drawing/2016/5/13/chartex" xmlns:cx8="http://schemas.microsoft.com/office/drawing/2016/5/14/chartex" xmlns:mc="http://schemas.openxmlformats.org/markup-compatibility/2006" xmlns:aink="http://schemas.microsoft.com/office/drawing/2016/ink" xmlns:am3d="http://schemas.microsoft.com/office/drawing/2017/model3d" xmlns:o="urn:schemas-microsoft-com:office:office" xmlns:r="http://schemas.openxmlformats.org/officeDocument/2006/relationships" xmlns:m="http://schemas.openxmlformats.org/officeDocument/2006/math" xmlns:v="urn:schemas-microsoft-com:vml" xmlns:wp14="http://schemas.microsoft.com/office/word/2010/wordprocessingDrawing" xmlns:wp="http://schemas.openxmlformats.org/drawingml/2006/wordprocessingDrawing" xmlns:w10="urn:schemas-microsoft-com:office:word" xmlns:w="http://schemas.openxmlformats.org/wordprocessingml/2006/main" xmlns:w14="http://schemas.microsoft.com/office/word/2010/wordml" xmlns:w15="http://schemas.microsoft.com/office/word/2012/wordml" xmlns:w16cex="http://schemas.microsoft.com/office/word/2018/wordml/cex" xmlns:w16cid="http://schemas.microsoft.com/office/word/2016/wordml/cid" xmlns:w16="http://schemas.microsoft.com/office/word/2018/wordml" xmlns:w16sdtdh="http://schemas.microsoft.com/office/word/2020/wordml/sdtdatahash" xmlns:w16se="http://schemas.microsoft.com/office/word/2015/wordml/symex" xmlns:wpg="http://schemas.microsoft.com/office/word/2010/wordprocessingGroup" xmlns:wpi="http://schemas.microsoft.com/office/word/2010/wordprocessingInk" xmlns:wne="http://schemas.microsoft.com/office/word/2006/wordml" xmlns:wps="http://schemas.microsoft.com/office/word/2010/wordprocessingShape" mc:Ignorable="w14 w15 w16se w16cid w16 w16cex w16sdtdh wp14">
+<w:footnotes xmlns:wpc="http://schemas.microsoft.com/office/word/2010/wordprocessingCanvas" xmlns:cx="http://schemas.microsoft.com/office/drawing/2014/chartex" xmlns:cx1="http://schemas.microsoft.com/office/drawing/2015/9/8/chartex" xmlns:cx2="http://schemas.microsoft.com/office/drawing/2015/10/21/chartex" xmlns:cx3="http://schemas.microsoft.com/office/drawing/2016/5/9/chartex" xmlns:cx4="http://schemas.microsoft.com/office/drawing/2016/5/10/chartex" xmlns:cx5="http://schemas.microsoft.com/office/drawing/2016/5/11/chartex" xmlns:cx6="http://schemas.microsoft.com/office/drawing/2016/5/12/chartex" xmlns:cx7="http://schemas.microsoft.com/office/drawing/2016/5/13/chartex" xmlns:cx8="http://schemas.microsoft.com/office/drawing/2016/5/14/chartex" xmlns:mc="http://schemas.openxmlformats.org/markup-compatibility/2006" xmlns:aink="http://schemas.microsoft.com/office/drawing/2016/ink" xmlns:am3d="http://schemas.microsoft.com/office/drawing/2017/model3d" xmlns:o="urn:schemas-microsoft-com:office:office" xmlns:r="http://schemas.openxmlformats.org/officeDocument/2006/relationships" xmlns:m="http://schemas.openxmlformats.org/officeDocument/2006/math" xmlns:v="urn:schemas-microsoft-com:vml" xmlns:wp14="http://schemas.microsoft.com/office/word/2010/wordprocessingDrawing" xmlns:wp="http://schemas.openxmlformats.org/drawingml/2006/wordprocessingDrawing" xmlns:w10="urn:schemas-microsoft-com:office:word" xmlns:w="http://schemas.openxmlformats.org/wordprocessingml/2006/main" xmlns:w14="http://schemas.microsoft.com/office/word/2010/wordml" xmlns:w15="http://schemas.microsoft.com/office/word/2012/wordml" xmlns:w16cex="http://schemas.microsoft.com/office/word/2018/wordml/cex" xmlns:w16cid="http://schemas.microsoft.com/office/word/2016/wordml/cid" xmlns:w16="http://schemas.microsoft.com/office/word/2018/wordml" xmlns:w16se="http://schemas.microsoft.com/office/word/2015/wordml/symex" xmlns:wpg="http://schemas.microsoft.com/office/word/2010/wordprocessingGroup" xmlns:wpi="http://schemas.microsoft.com/office/word/2010/wordprocessingInk" xmlns:wne="http://schemas.microsoft.com/office/word/2006/wordml" xmlns:wps="http://schemas.microsoft.com/office/word/2010/wordprocessingShape" mc:Ignorable="w14 w15 w16se w16cid w16 w16cex wp14">
   <w:footnote w:type="separator" w:id="-1">
     <w:p>
       <w:pPr>
@@ -1009,7 +1045,7 @@
 </file>
 
 <file path=word/numbering.xml><?xml version="1.0" encoding="utf-8"?>
-<w:numbering xmlns:wpc="http://schemas.microsoft.com/office/word/2010/wordprocessingCanvas" xmlns:cx="http://schemas.microsoft.com/office/drawing/2014/chartex" xmlns:cx1="http://schemas.microsoft.com/office/drawing/2015/9/8/chartex" xmlns:cx2="http://schemas.microsoft.com/office/drawing/2015/10/21/chartex" xmlns:cx3="http://schemas.microsoft.com/office/drawing/2016/5/9/chartex" xmlns:cx4="http://schemas.microsoft.com/office/drawing/2016/5/10/chartex" xmlns:cx5="http://schemas.microsoft.com/office/drawing/2016/5/11/chartex" xmlns:cx6="http://schemas.microsoft.com/office/drawing/2016/5/12/chartex" xmlns:cx7="http://schemas.microsoft.com/office/drawing/2016/5/13/chartex" xmlns:cx8="http://schemas.microsoft.com/office/drawing/2016/5/14/chartex" xmlns:mc="http://schemas.openxmlformats.org/markup-compatibility/2006" xmlns:aink="http://schemas.microsoft.com/office/drawing/2016/ink" xmlns:am3d="http://schemas.microsoft.com/office/drawing/2017/model3d" xmlns:o="urn:schemas-microsoft-com:office:office" xmlns:r="http://schemas.openxmlformats.org/officeDocument/2006/relationships" xmlns:m="http://schemas.openxmlformats.org/officeDocument/2006/math" xmlns:v="urn:schemas-microsoft-com:vml" xmlns:wp14="http://schemas.microsoft.com/office/word/2010/wordprocessingDrawing" xmlns:wp="http://schemas.openxmlformats.org/drawingml/2006/wordprocessingDrawing" xmlns:w10="urn:schemas-microsoft-com:office:word" xmlns:w="http://schemas.openxmlformats.org/wordprocessingml/2006/main" xmlns:w14="http://schemas.microsoft.com/office/word/2010/wordml" xmlns:w15="http://schemas.microsoft.com/office/word/2012/wordml" xmlns:w16cex="http://schemas.microsoft.com/office/word/2018/wordml/cex" xmlns:w16cid="http://schemas.microsoft.com/office/word/2016/wordml/cid" xmlns:w16="http://schemas.microsoft.com/office/word/2018/wordml" xmlns:w16sdtdh="http://schemas.microsoft.com/office/word/2020/wordml/sdtdatahash" xmlns:w16se="http://schemas.microsoft.com/office/word/2015/wordml/symex" xmlns:wpg="http://schemas.microsoft.com/office/word/2010/wordprocessingGroup" xmlns:wpi="http://schemas.microsoft.com/office/word/2010/wordprocessingInk" xmlns:wne="http://schemas.microsoft.com/office/word/2006/wordml" xmlns:wps="http://schemas.microsoft.com/office/word/2010/wordprocessingShape" mc:Ignorable="w14 w15 w16se w16cid w16 w16cex w16sdtdh wp14">
+<w:numbering xmlns:wpc="http://schemas.microsoft.com/office/word/2010/wordprocessingCanvas" xmlns:cx="http://schemas.microsoft.com/office/drawing/2014/chartex" xmlns:cx1="http://schemas.microsoft.com/office/drawing/2015/9/8/chartex" xmlns:cx2="http://schemas.microsoft.com/office/drawing/2015/10/21/chartex" xmlns:cx3="http://schemas.microsoft.com/office/drawing/2016/5/9/chartex" xmlns:cx4="http://schemas.microsoft.com/office/drawing/2016/5/10/chartex" xmlns:cx5="http://schemas.microsoft.com/office/drawing/2016/5/11/chartex" xmlns:cx6="http://schemas.microsoft.com/office/drawing/2016/5/12/chartex" xmlns:cx7="http://schemas.microsoft.com/office/drawing/2016/5/13/chartex" xmlns:cx8="http://schemas.microsoft.com/office/drawing/2016/5/14/chartex" xmlns:mc="http://schemas.openxmlformats.org/markup-compatibility/2006" xmlns:aink="http://schemas.microsoft.com/office/drawing/2016/ink" xmlns:am3d="http://schemas.microsoft.com/office/drawing/2017/model3d" xmlns:o="urn:schemas-microsoft-com:office:office" xmlns:r="http://schemas.openxmlformats.org/officeDocument/2006/relationships" xmlns:m="http://schemas.openxmlformats.org/officeDocument/2006/math" xmlns:v="urn:schemas-microsoft-com:vml" xmlns:wp14="http://schemas.microsoft.com/office/word/2010/wordprocessingDrawing" xmlns:wp="http://schemas.openxmlformats.org/drawingml/2006/wordprocessingDrawing" xmlns:w10="urn:schemas-microsoft-com:office:word" xmlns:w="http://schemas.openxmlformats.org/wordprocessingml/2006/main" xmlns:w14="http://schemas.microsoft.com/office/word/2010/wordml" xmlns:w15="http://schemas.microsoft.com/office/word/2012/wordml" xmlns:w16cex="http://schemas.microsoft.com/office/word/2018/wordml/cex" xmlns:w16cid="http://schemas.microsoft.com/office/word/2016/wordml/cid" xmlns:w16="http://schemas.microsoft.com/office/word/2018/wordml" xmlns:w16se="http://schemas.microsoft.com/office/word/2015/wordml/symex" xmlns:wpg="http://schemas.microsoft.com/office/word/2010/wordprocessingGroup" xmlns:wpi="http://schemas.microsoft.com/office/word/2010/wordprocessingInk" xmlns:wne="http://schemas.microsoft.com/office/word/2006/wordml" xmlns:wps="http://schemas.microsoft.com/office/word/2010/wordprocessingShape" mc:Ignorable="w14 w15 w16se w16cid w16 w16cex wp14">
   <w:abstractNum w:abstractNumId="0" w15:restartNumberingAfterBreak="0">
     <w:nsid w:val="71C573AF"/>
     <w:multiLevelType w:val="multilevel"/>
@@ -1112,7 +1148,7 @@
 </file>
 
 <file path=word/styles.xml><?xml version="1.0" encoding="utf-8"?>
-<w:styles xmlns:mc="http://schemas.openxmlformats.org/markup-compatibility/2006" xmlns:r="http://schemas.openxmlformats.org/officeDocument/2006/relationships" xmlns:w="http://schemas.openxmlformats.org/wordprocessingml/2006/main" xmlns:w14="http://schemas.microsoft.com/office/word/2010/wordml" xmlns:w15="http://schemas.microsoft.com/office/word/2012/wordml" xmlns:w16cex="http://schemas.microsoft.com/office/word/2018/wordml/cex" xmlns:w16cid="http://schemas.microsoft.com/office/word/2016/wordml/cid" xmlns:w16="http://schemas.microsoft.com/office/word/2018/wordml" xmlns:w16sdtdh="http://schemas.microsoft.com/office/word/2020/wordml/sdtdatahash" xmlns:w16se="http://schemas.microsoft.com/office/word/2015/wordml/symex" mc:Ignorable="w14 w15 w16se w16cid w16 w16cex w16sdtdh">
+<w:styles xmlns:mc="http://schemas.openxmlformats.org/markup-compatibility/2006" xmlns:r="http://schemas.openxmlformats.org/officeDocument/2006/relationships" xmlns:w="http://schemas.openxmlformats.org/wordprocessingml/2006/main" xmlns:w14="http://schemas.microsoft.com/office/word/2010/wordml" xmlns:w15="http://schemas.microsoft.com/office/word/2012/wordml" xmlns:w16cex="http://schemas.microsoft.com/office/word/2018/wordml/cex" xmlns:w16cid="http://schemas.microsoft.com/office/word/2016/wordml/cid" xmlns:w16="http://schemas.microsoft.com/office/word/2018/wordml" xmlns:w16se="http://schemas.microsoft.com/office/word/2015/wordml/symex" mc:Ignorable="w14 w15 w16se w16cid w16 w16cex">
   <w:docDefaults>
     <w:rPrDefault>
       <w:rPr>

</xml_diff>